<commit_message>
grammerly over first half
</commit_message>
<xml_diff>
--- a/BachmeierNTIM7140-7.docx
+++ b/BachmeierNTIM7140-7.docx
@@ -143,41 +143,7 @@
     </w:p>
     <w:p>
       <w:r>
-        <w:tab/>
-      </w:r>
-      <w:r>
-        <w:t xml:space="preserve">Applications that move into the cloud gain access to </w:t>
-      </w:r>
-      <w:proofErr w:type="spellStart"/>
-      <w:r>
-        <w:t>elasticitiy</w:t>
-      </w:r>
-      <w:proofErr w:type="spellEnd"/>
-      <w:r>
-        <w:t xml:space="preserve">, </w:t>
-      </w:r>
-      <w:proofErr w:type="spellStart"/>
-      <w:r>
-        <w:t>instaneous</w:t>
-      </w:r>
-      <w:proofErr w:type="spellEnd"/>
-      <w:r>
-        <w:t xml:space="preserve"> provisioning, sophisticated security and cost controls, among other reasons.  These new capabilities shift the modern architecture </w:t>
-      </w:r>
-      <w:r>
-        <w:t>away from monolithic designs toward micro-service</w:t>
-      </w:r>
-      <w:r>
-        <w:t xml:space="preserve"> </w:t>
-      </w:r>
-      <w:r>
-        <w:t>systems.  While many applications are modernizing</w:t>
-      </w:r>
-      <w:r>
-        <w:t xml:space="preserve"> their </w:t>
-      </w:r>
-      <w:r>
-        <w:t>approach to high-availability is not evolving</w:t>
+        <w:t xml:space="preserve">           Applications move to the cloud to gain access to elasticity, instantaneous provisioning, sophisticated security, and cost controls, among other reasons.  These new capabilities shift the modern architecture away from monolithic designs toward micro-service systems.  While many applications are modernizing, their high-availability approach is not evolving </w:t>
       </w:r>
       <w:sdt>
         <w:sdtPr>
@@ -206,10 +172,7 @@
         </w:sdtContent>
       </w:sdt>
       <w:r>
-        <w:t xml:space="preserve">.  </w:t>
-      </w:r>
-      <w:r>
-        <w:t xml:space="preserve">This includes several tried-and-true methodologies, such as state </w:t>
+        <w:t xml:space="preserve">.  These traditional strategies include several tried-and-true methodologies, such as state </w:t>
       </w:r>
       <w:proofErr w:type="spellStart"/>
       <w:r>
@@ -217,7 +180,7 @@
       </w:r>
       <w:proofErr w:type="spellEnd"/>
       <w:r>
-        <w:t xml:space="preserve"> and fail-over clustering</w:t>
+        <w:t xml:space="preserve"> and fail-over clustering </w:t>
       </w:r>
       <w:sdt>
         <w:sdtPr>
@@ -246,18 +209,7 @@
         </w:sdtContent>
       </w:sdt>
       <w:r>
-        <w:t>.  Fundamentally, these strategies make assumptions regarding the physical hardware constraints.  However, the cloud’s virtualization enables bending some of these rules.</w:t>
-      </w:r>
-      <w:r>
-        <w:t xml:space="preserve">  Engineering teams need to reassess cloud-native patterns as a mechanism to improve their </w:t>
-      </w:r>
-      <w:proofErr w:type="spellStart"/>
-      <w:r>
-        <w:t>systems’s</w:t>
-      </w:r>
-      <w:proofErr w:type="spellEnd"/>
-      <w:r>
-        <w:t xml:space="preserve"> performance, reliability, and economics.</w:t>
+        <w:t>.  Fundamentally, these strategies make assumptions regarding the physical hardware constraints.  However, the cloud’s virtualization enables bending some of these rules.  Engineering teams need to reassess cloud-native patterns as a mechanism to improve their systems’ performance, reliability, and economics.</w:t>
       </w:r>
     </w:p>
     <w:p>
@@ -311,15 +263,13 @@
         <w:t>.  When systems introduce one of those fallacies into the design, it produces subtle defects under production loads.</w:t>
       </w:r>
       <w:r>
-        <w:t xml:space="preserve">  Businesses </w:t>
-      </w:r>
-      <w:proofErr w:type="spellStart"/>
-      <w:r>
-        <w:t>compat</w:t>
-      </w:r>
-      <w:proofErr w:type="spellEnd"/>
-      <w:r>
-        <w:t xml:space="preserve"> these risks through high-availability architectural patterns that promote self-healing</w:t>
+        <w:t xml:space="preserve">  Businesses com</w:t>
+      </w:r>
+      <w:r>
+        <w:t>b</w:t>
+      </w:r>
+      <w:r>
+        <w:t>at these risks through high-availability architectural patterns that promote self-healing</w:t>
       </w:r>
       <w:sdt>
         <w:sdtPr>
@@ -359,95 +309,38 @@
         <w:ind w:firstLine="720"/>
       </w:pPr>
       <w:r>
-        <w:t xml:space="preserve">There are </w:t>
+        <w:t>There are inherent challenges with every high-availability solution.  For instance, state check-pointing requires periodically writing memory to disk.  This operation is exceptionally I/O intensive and significantly degrades performance, despite only a f</w:t>
+      </w:r>
+      <w:r>
+        <w:t>ew of these snapshots ever used</w:t>
+      </w:r>
+      <w:r>
+        <w:t xml:space="preserve"> (Cheng, Huang, &amp; Lee, 2019; Wu</w:t>
+      </w:r>
+      <w:r>
+        <w:t xml:space="preserve">, Shang, Peng, &amp; </w:t>
       </w:r>
       <w:proofErr w:type="spellStart"/>
       <w:r>
-        <w:t>inheritent</w:t>
+        <w:t>Wolter</w:t>
       </w:r>
       <w:proofErr w:type="spellEnd"/>
       <w:r>
-        <w:t xml:space="preserve"> challenges with every high-availability solution.  For instance, state check-pointing requires periodically writing memory to disk.  This operation is extremely I/O intensive and significantly degrades performance</w:t>
-      </w:r>
-      <w:sdt>
-        <w:sdtPr>
-          <w:id w:val="169526754"/>
-          <w:citation/>
-        </w:sdtPr>
-        <w:sdtContent>
-          <w:r>
-            <w:fldChar w:fldCharType="begin"/>
-          </w:r>
-          <w:r>
-            <w:instrText xml:space="preserve"> CITATION Che19 \l 1033 </w:instrText>
-          </w:r>
-          <w:r>
-            <w:fldChar w:fldCharType="separate"/>
-          </w:r>
-          <w:r>
-            <w:rPr>
-              <w:noProof/>
-            </w:rPr>
-            <w:t xml:space="preserve"> (Cheng, Huang, &amp; Lee, 2019)</w:t>
-          </w:r>
-          <w:r>
-            <w:fldChar w:fldCharType="end"/>
-          </w:r>
-        </w:sdtContent>
-      </w:sdt>
-      <w:r>
-        <w:t xml:space="preserve">.  Yet, few of those snapshots </w:t>
-      </w:r>
-      <w:r>
-        <w:t>are used</w:t>
-      </w:r>
-      <w:sdt>
-        <w:sdtPr>
-          <w:id w:val="1126971456"/>
-          <w:citation/>
-        </w:sdtPr>
-        <w:sdtContent>
-          <w:r>
-            <w:fldChar w:fldCharType="begin"/>
-          </w:r>
-          <w:r>
-            <w:instrText xml:space="preserve"> CITATION WuH20 \l 1033 </w:instrText>
-          </w:r>
-          <w:r>
-            <w:fldChar w:fldCharType="separate"/>
-          </w:r>
-          <w:r>
-            <w:rPr>
-              <w:noProof/>
-            </w:rPr>
-            <w:t xml:space="preserve"> (Wu, Shang, Peng, &amp; Wolter, 2020)</w:t>
-          </w:r>
-          <w:r>
-            <w:fldChar w:fldCharType="end"/>
-          </w:r>
-        </w:sdtContent>
-      </w:sdt>
-      <w:r>
-        <w:t xml:space="preserve">.  Organizations that can remove </w:t>
+        <w:t xml:space="preserve">, 2020).  </w:t>
+      </w:r>
+      <w:r>
+        <w:t xml:space="preserve">Organizations that can </w:t>
       </w:r>
       <w:r>
         <w:lastRenderedPageBreak/>
-        <w:t xml:space="preserve">these performance </w:t>
+        <w:t>remove these performance penalties could reduce resource requirements, improve Quality of Service (</w:t>
       </w:r>
       <w:proofErr w:type="spellStart"/>
       <w:r>
-        <w:t>penalities</w:t>
+        <w:t>QoS</w:t>
       </w:r>
       <w:proofErr w:type="spellEnd"/>
       <w:r>
-        <w:t xml:space="preserve"> could reduce resource requires, improve Quality of Service (</w:t>
-      </w:r>
-      <w:proofErr w:type="spellStart"/>
-      <w:r>
-        <w:t>QoS</w:t>
-      </w:r>
-      <w:proofErr w:type="spellEnd"/>
-      <w:r>
         <w:t>), and become more competitive through cost reductions.</w:t>
       </w:r>
     </w:p>
@@ -456,19 +349,10 @@
         <w:ind w:firstLine="720"/>
       </w:pPr>
       <w:r>
-        <w:t xml:space="preserve">Another standard approach is through fail-over clustering and disaster recovery technics.  </w:t>
-      </w:r>
-      <w:r>
-        <w:t xml:space="preserve">For many organizations this </w:t>
-      </w:r>
-      <w:r>
-        <w:t>requirement translates into</w:t>
+        <w:t>Another standard approach is through fail-over clustering and disaster recovery technics.  This requirement translates into resource over-allocation and accepting wastefulness</w:t>
       </w:r>
       <w:r>
         <w:t xml:space="preserve"> </w:t>
-      </w:r>
-      <w:r>
-        <w:t>resource over-allocation and accepting wastefulness</w:t>
       </w:r>
       <w:sdt>
         <w:sdtPr>
@@ -497,38 +381,21 @@
         </w:sdtContent>
       </w:sdt>
       <w:r>
-        <w:t>.</w:t>
-      </w:r>
-      <w:r>
-        <w:t xml:space="preserve">  Meanwhile, cloud native systems support </w:t>
+        <w:t>.  Meanwhile, cloud-native systems support instantaneous provisioning, elasticity and can go global in minutes.  These capabilities promote more efficient scheduling and allo</w:t>
+      </w:r>
+      <w:r>
+        <w:t xml:space="preserve">cation methodologies.  </w:t>
+      </w:r>
+      <w:r>
+        <w:t xml:space="preserve">However, even mature businesses limit their cloud exploitation to stateless, not </w:t>
       </w:r>
       <w:proofErr w:type="spellStart"/>
       <w:r>
-        <w:t>instanteous</w:t>
+        <w:t>stateful</w:t>
       </w:r>
       <w:proofErr w:type="spellEnd"/>
       <w:r>
-        <w:t xml:space="preserve"> provisioning, elasticity, and can go global in minutes.  These capabilities promote more efficient scheduling and allocation methodologies.</w:t>
-      </w:r>
-      <w:r>
-        <w:t xml:space="preserve">  </w:t>
-      </w:r>
-      <w:r>
-        <w:t xml:space="preserve">However, even mature businesses limit their cloud exploitation to stateless, not </w:t>
-      </w:r>
-      <w:proofErr w:type="spellStart"/>
-      <w:r>
-        <w:t>stateful</w:t>
-      </w:r>
-      <w:proofErr w:type="spellEnd"/>
-      <w:r>
-        <w:t xml:space="preserve">, services.  Architects need to define frugal patterns that leads reliable systems operating above unreliable </w:t>
-      </w:r>
-      <w:r>
-        <w:t xml:space="preserve">and dynamic </w:t>
-      </w:r>
-      <w:r>
-        <w:t>hardware.</w:t>
+        <w:t>, services.  Architects need to define frugal patterns that lead to reliable systems operating above unreliable and dynamic hardware.</w:t>
       </w:r>
     </w:p>
     <w:p>
@@ -541,60 +408,32 @@
     </w:p>
     <w:p>
       <w:r>
-        <w:tab/>
-      </w:r>
-      <w:r>
-        <w:t xml:space="preserve">Traditional monolithic systems implement high-availability within the </w:t>
+        <w:t>           Traditional monolithic systems implement high availability within the </w:t>
       </w:r>
       <w:r>
         <w:rPr>
-          <w:i/>
+          <w:rStyle w:val="Emphasis"/>
+          <w:color w:val="0E101A"/>
         </w:rPr>
         <w:t>finite</w:t>
       </w:r>
       <w:r>
-        <w:t xml:space="preserve"> constraints of private data centers.  </w:t>
-      </w:r>
-      <w:proofErr w:type="spellStart"/>
-      <w:r>
-        <w:t>Incontrast</w:t>
-      </w:r>
-      <w:proofErr w:type="spellEnd"/>
-      <w:r>
-        <w:t xml:space="preserve">, cloud native solutions exploit virtually </w:t>
+        <w:t> constraints of private data centers. In contrast, cloud-native solutions exploit virtually </w:t>
       </w:r>
       <w:r>
         <w:rPr>
-          <w:i/>
+          <w:rStyle w:val="Emphasis"/>
+          <w:color w:val="0E101A"/>
         </w:rPr>
         <w:t>infinite</w:t>
       </w:r>
       <w:r>
-        <w:t xml:space="preserve"> scalability across multiple global regions.  </w:t>
-      </w:r>
-      <w:r>
-        <w:t>Despite this additional flexibility, m</w:t>
-      </w:r>
-      <w:r>
-        <w:t>ost</w:t>
-      </w:r>
-      <w:r>
-        <w:t xml:space="preserve"> businesses do not fully exploit the performant high availability </w:t>
-      </w:r>
-      <w:r>
-        <w:t xml:space="preserve">potential that comes from operating </w:t>
-      </w:r>
-      <w:r>
-        <w:t>on public cloud platforms.</w:t>
-      </w:r>
-      <w:r>
-        <w:t xml:space="preserve">  Researchers must define new architectural tactics that leverage the cloud’s unique characteristics.</w:t>
-      </w:r>
-    </w:p>
-    <w:p>
-      <w:r>
-        <w:tab/>
-        <w:t xml:space="preserve">The dichotomy of traditional and cloud-native high-availability is most apparent with </w:t>
+        <w:t> scalability across multiple global regions. Despite this additional flexibility, most businesses do not fully use the performant high availability potential of operating on public cloud platforms. Researchers must define new architectural tactics that leverage the cloud’s unique characteristics.</w:t>
+      </w:r>
+    </w:p>
+    <w:p>
+      <w:r>
+        <w:t xml:space="preserve">           The dichotomy of traditional and cloud-native high-availability is most apparent with </w:t>
       </w:r>
       <w:proofErr w:type="spellStart"/>
       <w:r>
@@ -602,16 +441,7 @@
       </w:r>
       <w:proofErr w:type="spellEnd"/>
       <w:r>
-        <w:t xml:space="preserve"> services.  Unlike </w:t>
-      </w:r>
-      <w:r>
-        <w:t>stateless services</w:t>
-      </w:r>
-      <w:r>
-        <w:t xml:space="preserve">, it is challenging </w:t>
-      </w:r>
-      <w:r>
-        <w:t xml:space="preserve">to elegantly handle stop-faults.  Platforms like Apache Spark, </w:t>
+        <w:t xml:space="preserve"> services.  Unlike stateless services, it is challenging to handle stop-faults elegantly.  Platforms like Apache Spark, </w:t>
       </w:r>
       <w:proofErr w:type="spellStart"/>
       <w:r>
@@ -619,39 +449,23 @@
       </w:r>
       <w:proofErr w:type="spellEnd"/>
       <w:r>
-        <w:t>, and Storm mitigate</w:t>
+        <w:t xml:space="preserve">, and Storm mitigate these issues with </w:t>
+      </w:r>
+      <w:proofErr w:type="spellStart"/>
+      <w:r>
+        <w:t>checkpointing</w:t>
+      </w:r>
+      <w:proofErr w:type="spellEnd"/>
+      <w:r>
+        <w:t xml:space="preserve">. </w:t>
+      </w:r>
+    </w:p>
+    <w:p>
+      <w:r>
+        <w:t>However, this solution decreases overall throughput by 35-40% (455-570MB/s versus 755-900MB/s)</w:t>
       </w:r>
       <w:r>
         <w:t xml:space="preserve"> </w:t>
-      </w:r>
-      <w:r>
-        <w:t xml:space="preserve">these </w:t>
-      </w:r>
-      <w:r>
-        <w:t>issues</w:t>
-      </w:r>
-      <w:r>
-        <w:t xml:space="preserve"> </w:t>
-      </w:r>
-      <w:r>
-        <w:t xml:space="preserve">with </w:t>
-      </w:r>
-      <w:proofErr w:type="spellStart"/>
-      <w:r>
-        <w:t>checkpointing</w:t>
-      </w:r>
-      <w:proofErr w:type="spellEnd"/>
-      <w:r>
-        <w:t xml:space="preserve">.  However, </w:t>
-      </w:r>
-      <w:r>
-        <w:t xml:space="preserve">this </w:t>
-      </w:r>
-      <w:r>
-        <w:t xml:space="preserve">solution </w:t>
-      </w:r>
-      <w:r>
-        <w:t>decreases overall throughput by 35-40% (455-570MB/s versus 755-900MB/s)</w:t>
       </w:r>
       <w:sdt>
         <w:sdtPr>
@@ -680,33 +494,37 @@
         </w:sdtContent>
       </w:sdt>
       <w:r>
-        <w:t>.  B</w:t>
-      </w:r>
-      <w:r>
-        <w:t xml:space="preserve">usinesses </w:t>
-      </w:r>
-      <w:r>
-        <w:t xml:space="preserve">must provision </w:t>
-      </w:r>
-      <w:r>
-        <w:t xml:space="preserve">extra resources to offset this </w:t>
+        <w:t>.  Businesses must provide extra resources to offset this degradation.  Increasing the cluster size also means greater chances of failing due to cross-component communication and I/O requirements.</w:t>
+      </w:r>
+    </w:p>
+    <w:p>
+      <w:pPr>
+        <w:pStyle w:val="Heading1"/>
+      </w:pPr>
+      <w:r>
+        <w:t>Goal</w:t>
+      </w:r>
+    </w:p>
+    <w:p>
+      <w:r>
+        <w:lastRenderedPageBreak/>
+        <w:t xml:space="preserve">           Architecture teams must define modern high-availability mechanisms that exploit the cloud’s capabilities.  This constructive research core deliverable implements a benchmark of streaming applications that follow cloud-native patterns.  The model will cover several standard use-cases (e.g., </w:t>
       </w:r>
       <w:proofErr w:type="spellStart"/>
       <w:r>
-        <w:t>degragation</w:t>
+        <w:t>WordCount</w:t>
       </w:r>
       <w:proofErr w:type="spellEnd"/>
       <w:r>
-        <w:t>.</w:t>
-      </w:r>
-      <w:r>
-        <w:t xml:space="preserve">  Increasing the cluster size also means greater chances of a component failing due</w:t>
-      </w:r>
-      <w:r>
-        <w:t xml:space="preserve"> to</w:t>
-      </w:r>
-      <w:r>
-        <w:t xml:space="preserve"> cross-component communication and I/O requirements. </w:t>
+        <w:t xml:space="preserve"> and </w:t>
+      </w:r>
+      <w:proofErr w:type="spellStart"/>
+      <w:r>
+        <w:t>StreamGrep</w:t>
+      </w:r>
+      <w:proofErr w:type="spellEnd"/>
+      <w:r>
+        <w:t>) while minimizing overhead through high-availability micro-structures.  Second, an assessment will confirm these micro-structures are generalizable by examining an open-source platform’s internal requirements, such as Apache Spark or PostgreSQL.</w:t>
       </w:r>
     </w:p>
     <w:p>
@@ -714,91 +532,55 @@
         <w:pStyle w:val="Heading1"/>
       </w:pPr>
       <w:r>
-        <w:lastRenderedPageBreak/>
-        <w:t>Goal</w:t>
-      </w:r>
-    </w:p>
-    <w:p>
+        <w:t>Relevance and Significance</w:t>
+      </w:r>
+    </w:p>
+    <w:p>
+      <w:pPr>
+        <w:ind w:firstLine="720"/>
+      </w:pPr>
+      <w:r>
+        <w:t xml:space="preserve">Modern applications are moving toward micro-service architectures that require zero downtime </w:t>
+      </w:r>
+      <w:sdt>
+        <w:sdtPr>
+          <w:id w:val="1161436802"/>
+          <w:citation/>
+        </w:sdtPr>
+        <w:sdtContent>
+          <w:r>
+            <w:fldChar w:fldCharType="begin"/>
+          </w:r>
+          <w:r>
+            <w:instrText xml:space="preserve"> CITATION Rud20 \l 1033 </w:instrText>
+          </w:r>
+          <w:r>
+            <w:fldChar w:fldCharType="separate"/>
+          </w:r>
+          <w:r>
+            <w:rPr>
+              <w:noProof/>
+            </w:rPr>
+            <w:t xml:space="preserve"> (Rudrabhatla, 2020)</w:t>
+          </w:r>
+          <w:r>
+            <w:fldChar w:fldCharType="end"/>
+          </w:r>
+        </w:sdtContent>
+      </w:sdt>
+      <w:r>
+        <w:t>.  Businesses meet these requirements through mechanisms that use excessive resources.  Alternatively, cloud-native solutions would reduce costs and complexity.  When organizations become more efficient, it increases their competitiveness.  This characteristic makes these optimizations broadly applicable.</w:t>
+      </w:r>
       <w:r>
         <w:tab/>
-        <w:t>Architecture must define modern high-availability mechanisms that exploit the cloud’s capabilities.  This constructive research</w:t>
-      </w:r>
-      <w:r>
-        <w:t xml:space="preserve"> core deliverable</w:t>
-      </w:r>
-      <w:r>
-        <w:t xml:space="preserve"> implements a benchmark of streaming applications that follow cloud-native patterns.  </w:t>
-      </w:r>
-      <w:r>
-        <w:t xml:space="preserve">The benchmark will cover several standard use-cases (e.g., </w:t>
-      </w:r>
-      <w:proofErr w:type="spellStart"/>
-      <w:r>
-        <w:t>WordCount</w:t>
-      </w:r>
-      <w:proofErr w:type="spellEnd"/>
-      <w:r>
-        <w:t xml:space="preserve"> and </w:t>
-      </w:r>
-      <w:proofErr w:type="spellStart"/>
-      <w:r>
-        <w:t>StreamGrep</w:t>
-      </w:r>
-      <w:proofErr w:type="spellEnd"/>
-      <w:r>
-        <w:t xml:space="preserve">) while minimizing overhead through high-availability </w:t>
-      </w:r>
-      <w:r>
-        <w:t>micro-structures.</w:t>
-      </w:r>
-      <w:r>
-        <w:t xml:space="preserve">  </w:t>
-      </w:r>
-      <w:r>
-        <w:t>Second</w:t>
-      </w:r>
-      <w:r>
-        <w:t xml:space="preserve">, an assessment will </w:t>
-      </w:r>
-      <w:r>
-        <w:t xml:space="preserve">confirm these micro-structures are </w:t>
-      </w:r>
-      <w:r>
-        <w:t>generalizable</w:t>
-      </w:r>
-      <w:r>
-        <w:t>.</w:t>
-      </w:r>
-      <w:r>
-        <w:t xml:space="preserve">  </w:t>
-      </w:r>
-      <w:r>
-        <w:t>This requires examining the internal requirements of a major open-source platform, such as Apache Spark or PostgreSQL.</w:t>
       </w:r>
     </w:p>
     <w:p>
       <w:pPr>
         <w:pStyle w:val="Heading1"/>
       </w:pPr>
-      <w:r>
-        <w:t>Relevance and Significance</w:t>
-      </w:r>
-    </w:p>
-    <w:p>
-      <w:r>
-        <w:tab/>
-        <w:t>Modern applications are moving toward micro-service architectures.</w:t>
-      </w:r>
       <w:bookmarkStart w:id="0" w:name="_GoBack"/>
       <w:bookmarkEnd w:id="0"/>
-      <w:r>
-        <w:t xml:space="preserve"> </w:t>
-      </w:r>
-    </w:p>
-    <w:p>
-      <w:pPr>
-        <w:pStyle w:val="Heading1"/>
-      </w:pPr>
       <w:r>
         <w:t>Literature Review</w:t>
       </w:r>
@@ -920,6 +702,7 @@
         </w:numPr>
       </w:pPr>
       <w:r>
+        <w:lastRenderedPageBreak/>
         <w:t>Blue/Green patterns</w:t>
       </w:r>
     </w:p>
@@ -965,7 +748,6 @@
       </w:pPr>
       <w:proofErr w:type="spellStart"/>
       <w:r>
-        <w:lastRenderedPageBreak/>
         <w:t>Instanatneous</w:t>
       </w:r>
       <w:proofErr w:type="spellEnd"/>
@@ -1225,7 +1007,7 @@
           <w:rPr>
             <w:noProof/>
           </w:rPr>
-          <w:t>4</w:t>
+          <w:t>5</w:t>
         </w:r>
         <w:r>
           <w:rPr>
@@ -1960,6 +1742,17 @@
       <w:contextualSpacing/>
     </w:pPr>
   </w:style>
+  <w:style w:type="character" w:styleId="Emphasis">
+    <w:name w:val="Emphasis"/>
+    <w:basedOn w:val="DefaultParagraphFont"/>
+    <w:uiPriority w:val="20"/>
+    <w:qFormat/>
+    <w:rsid w:val="00A96467"/>
+    <w:rPr>
+      <w:i/>
+      <w:iCs/>
+    </w:rPr>
+  </w:style>
 </w:styles>
 </file>
 
@@ -2307,7 +2100,7 @@
     <b:Pages>845-850</b:Pages>
     <b:ConferenceName>IEEE Jordan International Joint Conference on Electrical Engineering and Information Technology</b:ConferenceName>
     <b:DOI>10.1109/JEEIT.2019.8717450</b:DOI>
-    <b:RefOrder>7</b:RefOrder>
+    <b:RefOrder>8</b:RefOrder>
   </b:Source>
   <b:Source>
     <b:Tag>Jas19</b:Tag>
@@ -2330,7 +2123,7 @@
     <b:Volume>13</b:Volume>
     <b:Issue>2</b:Issue>
     <b:URL>https://search-ebscohost-com.proxy1.ncu.edu/login.aspx?direct=true&amp;db=tsh&amp;AN=139908027&amp;site=eds-live</b:URL>
-    <b:RefOrder>8</b:RefOrder>
+    <b:RefOrder>9</b:RefOrder>
   </b:Source>
   <b:Source>
     <b:Tag>Ten20</b:Tag>
@@ -2358,7 +2151,7 @@
     <b:Year>2020</b:Year>
     <b:Issue>24</b:Issue>
     <b:DOI>10.3390/app10249030</b:DOI>
-    <b:RefOrder>9</b:RefOrder>
+    <b:RefOrder>10</b:RefOrder>
   </b:Source>
   <b:Source>
     <b:Tag>Ver18</b:Tag>
@@ -2458,7 +2251,7 @@
     <b:City>Barcelona, Spain</b:City>
     <b:ConferenceName>IEEE International Conference on Robotics and Automation</b:ConferenceName>
     <b:DOI>10.1109/ROBOT.2005.1570743</b:DOI>
-    <b:RefOrder>10</b:RefOrder>
+    <b:RefOrder>11</b:RefOrder>
   </b:Source>
   <b:Source>
     <b:Tag>Rud20</b:Tag>
@@ -2481,7 +2274,7 @@
     <b:City>Palladam, India</b:City>
     <b:Volume>4</b:Volume>
     <b:DOI>10.1109/I-SMAC49090.2020.9243605</b:DOI>
-    <b:RefOrder>11</b:RefOrder>
+    <b:RefOrder>7</b:RefOrder>
   </b:Source>
   <b:Source>
     <b:Tag>Che19</b:Tag>
@@ -2645,7 +2438,7 @@
 </file>
 
 <file path=customXml/itemProps1.xml><?xml version="1.0" encoding="utf-8"?>
-<ds:datastoreItem xmlns:ds="http://schemas.openxmlformats.org/officeDocument/2006/customXml" ds:itemID="{0DF32D49-1D83-4B17-B2A2-1EFAA7F215B9}">
+<ds:datastoreItem xmlns:ds="http://schemas.openxmlformats.org/officeDocument/2006/customXml" ds:itemID="{67A3228C-B311-4644-B6E0-E0DF4626F25F}">
   <ds:schemaRefs>
     <ds:schemaRef ds:uri="http://schemas.openxmlformats.org/officeDocument/2006/bibliography"/>
   </ds:schemaRefs>

</xml_diff>

<commit_message>
on to the conclusion
</commit_message>
<xml_diff>
--- a/BachmeierNTIM7140-7.docx
+++ b/BachmeierNTIM7140-7.docx
@@ -1292,6 +1292,23 @@
     </w:p>
     <w:p>
       <w:pPr>
+        <w:ind w:firstLine="720"/>
+      </w:pPr>
+      <w:r>
+        <w:t xml:space="preserve">The literature review encapsulates several themes that must appear in future constructive research.  First, high-availability systems must defend against numerous operational risks, such as deployment management, operator error, and acts of God.  However, mitigating those risks adds significant overhead, especially when considering they rarely factor into operations.  This situation requires businesses to balance protections through ‘art-not-science.’  Second, there are combinations of traditional architecture technics </w:t>
+      </w:r>
+      <w:r>
+        <w:t xml:space="preserve">that likely need modernization.  </w:t>
+      </w:r>
+      <w:r>
+        <w:t>For example, cloud databases can access arbitrarily large disk volumes, simplif</w:t>
+      </w:r>
+      <w:r>
+        <w:t>ying immutable storage patterns.</w:t>
+      </w:r>
+    </w:p>
+    <w:p>
+      <w:pPr>
         <w:pStyle w:val="Heading1"/>
       </w:pPr>
       <w:r>
@@ -1299,25 +1316,35 @@
       </w:r>
     </w:p>
     <w:p>
-      <w:r>
-        <w:tab/>
-        <w:t>The literature review encapsulates several themes that must appear in future constructive research.  First, high-availability systems must defend against numerous operational risks, such as deployment management, operator error, and acts of god.  However, mitigating those risks adds significant overhead, especially when considering they rarely factor into operations.  This situation requires businesses to balance protections through ‘art-not-science.’</w:t>
-      </w:r>
-      <w:r>
-        <w:t xml:space="preserve">  Second, there</w:t>
-      </w:r>
-      <w:r>
-        <w:t xml:space="preserve"> combinations of traditional architecture technics that likely need modernization.  For example, cloud databases can access arbitrarily large disk volumes, simplifying immutable storage.</w:t>
-      </w:r>
-    </w:p>
-    <w:p>
-      <w:r>
-        <w:tab/>
-        <w:t>This constructive research delivers a collection of scenario-specific stream processing applications that minimize resource waste.  Quality research must be difficult, elegant, and useful</w:t>
+      <w:pPr>
+        <w:ind w:firstLine="720"/>
+      </w:pPr>
+      <w:r>
+        <w:t>The research applies themes from the literature review across real-time stream processing applications and quantifies any gains to reliability, availability, throughput, and response time.</w:t>
+      </w:r>
+    </w:p>
+    <w:p>
+      <w:pPr>
+        <w:pStyle w:val="Heading2"/>
+      </w:pPr>
+      <w:r>
+        <w:t>Delivery Format</w:t>
+      </w:r>
+    </w:p>
+    <w:p>
+      <w:pPr>
+        <w:ind w:firstLine="720"/>
+      </w:pPr>
+      <w:r>
+        <w:t xml:space="preserve">This constructive research delivers a collection of scenario-specific stream processing applications that minimize resource waste.  Quality research must be complex, elegant, and </w:t>
+      </w:r>
+      <w:r>
+        <w:lastRenderedPageBreak/>
+        <w:t>valuable</w:t>
       </w:r>
       <w:sdt>
         <w:sdtPr>
-          <w:id w:val="1758248530"/>
+          <w:id w:val="-1284338403"/>
           <w:citation/>
         </w:sdtPr>
         <w:sdtContent>
@@ -1342,7 +1369,454 @@
         </w:sdtContent>
       </w:sdt>
       <w:r>
-        <w:t>.  Meeting that expectation means that the results must be broadly applicable to many modern applications.</w:t>
+        <w:t>.  Meeting that expectation means that the results must be broadly applicable to many modern applications, ideally as Quality of Service (</w:t>
+      </w:r>
+      <w:proofErr w:type="spellStart"/>
+      <w:r>
+        <w:t>QoS</w:t>
+      </w:r>
+      <w:proofErr w:type="spellEnd"/>
+      <w:r>
+        <w:t>) and costing models.  That format enables engineering and operations teams to assess value quickly.</w:t>
+      </w:r>
+    </w:p>
+    <w:p>
+      <w:pPr>
+        <w:pStyle w:val="Heading2"/>
+      </w:pPr>
+      <w:r>
+        <w:t>Proposed Timeline</w:t>
+      </w:r>
+    </w:p>
+    <w:p>
+      <w:r>
+        <w:tab/>
+        <w:t>Northcentral Universit</w:t>
+      </w:r>
+      <w:r>
+        <w:t>y allocates research into eight-</w:t>
+      </w:r>
+      <w:r>
+        <w:t>week blocks.  Given the limited budget, the project cannot spend more than six weeks experimenting and two weeks authoring results (see Table 2).</w:t>
+      </w:r>
+    </w:p>
+    <w:tbl>
+      <w:tblPr>
+        <w:tblStyle w:val="GridTable4"/>
+        <w:tblW w:w="0" w:type="auto"/>
+        <w:tblLook w:val="04A0" w:firstRow="1" w:lastRow="0" w:firstColumn="1" w:lastColumn="0" w:noHBand="0" w:noVBand="1"/>
+      </w:tblPr>
+      <w:tblGrid>
+        <w:gridCol w:w="923"/>
+        <w:gridCol w:w="3858"/>
+        <w:gridCol w:w="4569"/>
+      </w:tblGrid>
+      <w:tr>
+        <w:trPr>
+          <w:cnfStyle w:val="100000000000" w:firstRow="1" w:lastRow="0" w:firstColumn="0" w:lastColumn="0" w:oddVBand="0" w:evenVBand="0" w:oddHBand="0" w:evenHBand="0" w:firstRowFirstColumn="0" w:firstRowLastColumn="0" w:lastRowFirstColumn="0" w:lastRowLastColumn="0"/>
+        </w:trPr>
+        <w:tc>
+          <w:tcPr>
+            <w:cnfStyle w:val="001000000000" w:firstRow="0" w:lastRow="0" w:firstColumn="1" w:lastColumn="0" w:oddVBand="0" w:evenVBand="0" w:oddHBand="0" w:evenHBand="0" w:firstRowFirstColumn="0" w:firstRowLastColumn="0" w:lastRowFirstColumn="0" w:lastRowLastColumn="0"/>
+            <w:tcW w:w="923" w:type="dxa"/>
+          </w:tcPr>
+          <w:p>
+            <w:r>
+              <w:t>Week#</w:t>
+            </w:r>
+          </w:p>
+        </w:tc>
+        <w:tc>
+          <w:tcPr>
+            <w:tcW w:w="3858" w:type="dxa"/>
+          </w:tcPr>
+          <w:p>
+            <w:pPr>
+              <w:cnfStyle w:val="100000000000" w:firstRow="1" w:lastRow="0" w:firstColumn="0" w:lastColumn="0" w:oddVBand="0" w:evenVBand="0" w:oddHBand="0" w:evenHBand="0" w:firstRowFirstColumn="0" w:firstRowLastColumn="0" w:lastRowFirstColumn="0" w:lastRowLastColumn="0"/>
+            </w:pPr>
+            <w:r>
+              <w:t>Title</w:t>
+            </w:r>
+          </w:p>
+        </w:tc>
+        <w:tc>
+          <w:tcPr>
+            <w:tcW w:w="4569" w:type="dxa"/>
+          </w:tcPr>
+          <w:p>
+            <w:pPr>
+              <w:cnfStyle w:val="100000000000" w:firstRow="1" w:lastRow="0" w:firstColumn="0" w:lastColumn="0" w:oddVBand="0" w:evenVBand="0" w:oddHBand="0" w:evenHBand="0" w:firstRowFirstColumn="0" w:firstRowLastColumn="0" w:lastRowFirstColumn="0" w:lastRowLastColumn="0"/>
+            </w:pPr>
+            <w:r>
+              <w:t>Success Criteria</w:t>
+            </w:r>
+          </w:p>
+        </w:tc>
+      </w:tr>
+      <w:tr>
+        <w:trPr>
+          <w:cnfStyle w:val="000000100000" w:firstRow="0" w:lastRow="0" w:firstColumn="0" w:lastColumn="0" w:oddVBand="0" w:evenVBand="0" w:oddHBand="1" w:evenHBand="0" w:firstRowFirstColumn="0" w:firstRowLastColumn="0" w:lastRowFirstColumn="0" w:lastRowLastColumn="0"/>
+        </w:trPr>
+        <w:tc>
+          <w:tcPr>
+            <w:cnfStyle w:val="001000000000" w:firstRow="0" w:lastRow="0" w:firstColumn="1" w:lastColumn="0" w:oddVBand="0" w:evenVBand="0" w:oddHBand="0" w:evenHBand="0" w:firstRowFirstColumn="0" w:firstRowLastColumn="0" w:lastRowFirstColumn="0" w:lastRowLastColumn="0"/>
+            <w:tcW w:w="923" w:type="dxa"/>
+          </w:tcPr>
+          <w:p>
+            <w:r>
+              <w:t>1</w:t>
+            </w:r>
+          </w:p>
+        </w:tc>
+        <w:tc>
+          <w:tcPr>
+            <w:tcW w:w="3858" w:type="dxa"/>
+          </w:tcPr>
+          <w:p>
+            <w:pPr>
+              <w:cnfStyle w:val="000000100000" w:firstRow="0" w:lastRow="0" w:firstColumn="0" w:lastColumn="0" w:oddVBand="0" w:evenVBand="0" w:oddHBand="1" w:evenHBand="0" w:firstRowFirstColumn="0" w:firstRowLastColumn="0" w:lastRowFirstColumn="0" w:lastRowLastColumn="0"/>
+            </w:pPr>
+            <w:r>
+              <w:t>Setup developer environment</w:t>
+            </w:r>
+          </w:p>
+        </w:tc>
+        <w:tc>
+          <w:tcPr>
+            <w:tcW w:w="4569" w:type="dxa"/>
+          </w:tcPr>
+          <w:p>
+            <w:pPr>
+              <w:cnfStyle w:val="000000100000" w:firstRow="0" w:lastRow="0" w:firstColumn="0" w:lastColumn="0" w:oddVBand="0" w:evenVBand="0" w:oddHBand="1" w:evenHBand="0" w:firstRowFirstColumn="0" w:firstRowLastColumn="0" w:lastRowFirstColumn="0" w:lastRowLastColumn="0"/>
+            </w:pPr>
+            <w:r>
+              <w:t>Automation deploys and executes a hello-world benchmark</w:t>
+            </w:r>
+          </w:p>
+        </w:tc>
+      </w:tr>
+      <w:tr>
+        <w:tc>
+          <w:tcPr>
+            <w:cnfStyle w:val="001000000000" w:firstRow="0" w:lastRow="0" w:firstColumn="1" w:lastColumn="0" w:oddVBand="0" w:evenVBand="0" w:oddHBand="0" w:evenHBand="0" w:firstRowFirstColumn="0" w:firstRowLastColumn="0" w:lastRowFirstColumn="0" w:lastRowLastColumn="0"/>
+            <w:tcW w:w="923" w:type="dxa"/>
+          </w:tcPr>
+          <w:p>
+            <w:r>
+              <w:t>2</w:t>
+            </w:r>
+          </w:p>
+        </w:tc>
+        <w:tc>
+          <w:tcPr>
+            <w:tcW w:w="3858" w:type="dxa"/>
+          </w:tcPr>
+          <w:p>
+            <w:pPr>
+              <w:cnfStyle w:val="000000000000" w:firstRow="0" w:lastRow="0" w:firstColumn="0" w:lastColumn="0" w:oddVBand="0" w:evenVBand="0" w:oddHBand="0" w:evenHBand="0" w:firstRowFirstColumn="0" w:firstRowLastColumn="0" w:lastRowFirstColumn="0" w:lastRowLastColumn="0"/>
+            </w:pPr>
+            <w:r>
+              <w:t>Identify and include additional use-cases and benchmark data</w:t>
+            </w:r>
+          </w:p>
+        </w:tc>
+        <w:tc>
+          <w:tcPr>
+            <w:tcW w:w="4569" w:type="dxa"/>
+          </w:tcPr>
+          <w:p>
+            <w:pPr>
+              <w:cnfStyle w:val="000000000000" w:firstRow="0" w:lastRow="0" w:firstColumn="0" w:lastColumn="0" w:oddVBand="0" w:evenVBand="0" w:oddHBand="0" w:evenHBand="0" w:firstRowFirstColumn="0" w:firstRowLastColumn="0" w:lastRowFirstColumn="0" w:lastRowLastColumn="0"/>
+            </w:pPr>
+            <w:r>
+              <w:t>Document selected scenarios and decision rationale</w:t>
+            </w:r>
+          </w:p>
+        </w:tc>
+      </w:tr>
+      <w:tr>
+        <w:trPr>
+          <w:cnfStyle w:val="000000100000" w:firstRow="0" w:lastRow="0" w:firstColumn="0" w:lastColumn="0" w:oddVBand="0" w:evenVBand="0" w:oddHBand="1" w:evenHBand="0" w:firstRowFirstColumn="0" w:firstRowLastColumn="0" w:lastRowFirstColumn="0" w:lastRowLastColumn="0"/>
+        </w:trPr>
+        <w:tc>
+          <w:tcPr>
+            <w:cnfStyle w:val="001000000000" w:firstRow="0" w:lastRow="0" w:firstColumn="1" w:lastColumn="0" w:oddVBand="0" w:evenVBand="0" w:oddHBand="0" w:evenHBand="0" w:firstRowFirstColumn="0" w:firstRowLastColumn="0" w:lastRowFirstColumn="0" w:lastRowLastColumn="0"/>
+            <w:tcW w:w="923" w:type="dxa"/>
+          </w:tcPr>
+          <w:p>
+            <w:r>
+              <w:t>3</w:t>
+            </w:r>
+          </w:p>
+        </w:tc>
+        <w:tc>
+          <w:tcPr>
+            <w:tcW w:w="3858" w:type="dxa"/>
+          </w:tcPr>
+          <w:p>
+            <w:pPr>
+              <w:cnfStyle w:val="000000100000" w:firstRow="0" w:lastRow="0" w:firstColumn="0" w:lastColumn="0" w:oddVBand="0" w:evenVBand="0" w:oddHBand="1" w:evenHBand="0" w:firstRowFirstColumn="0" w:firstRowLastColumn="0" w:lastRowFirstColumn="0" w:lastRowLastColumn="0"/>
+            </w:pPr>
+            <w:r>
+              <w:t>Identification of architectural costs</w:t>
+            </w:r>
+          </w:p>
+        </w:tc>
+        <w:tc>
+          <w:tcPr>
+            <w:tcW w:w="4569" w:type="dxa"/>
+          </w:tcPr>
+          <w:p>
+            <w:pPr>
+              <w:cnfStyle w:val="000000100000" w:firstRow="0" w:lastRow="0" w:firstColumn="0" w:lastColumn="0" w:oddVBand="0" w:evenVBand="0" w:oddHBand="1" w:evenHBand="0" w:firstRowFirstColumn="0" w:firstRowLastColumn="0" w:lastRowFirstColumn="0" w:lastRowLastColumn="0"/>
+            </w:pPr>
+            <w:r>
+              <w:t>Instrument and assess distribution of runtime costs</w:t>
+            </w:r>
+          </w:p>
+        </w:tc>
+      </w:tr>
+      <w:tr>
+        <w:tc>
+          <w:tcPr>
+            <w:cnfStyle w:val="001000000000" w:firstRow="0" w:lastRow="0" w:firstColumn="1" w:lastColumn="0" w:oddVBand="0" w:evenVBand="0" w:oddHBand="0" w:evenHBand="0" w:firstRowFirstColumn="0" w:firstRowLastColumn="0" w:lastRowFirstColumn="0" w:lastRowLastColumn="0"/>
+            <w:tcW w:w="923" w:type="dxa"/>
+          </w:tcPr>
+          <w:p>
+            <w:r>
+              <w:t>4</w:t>
+            </w:r>
+          </w:p>
+        </w:tc>
+        <w:tc>
+          <w:tcPr>
+            <w:tcW w:w="3858" w:type="dxa"/>
+          </w:tcPr>
+          <w:p>
+            <w:pPr>
+              <w:cnfStyle w:val="000000000000" w:firstRow="0" w:lastRow="0" w:firstColumn="0" w:lastColumn="0" w:oddVBand="0" w:evenVBand="0" w:oddHBand="0" w:evenHBand="0" w:firstRowFirstColumn="0" w:firstRowLastColumn="0" w:lastRowFirstColumn="0" w:lastRowLastColumn="0"/>
+            </w:pPr>
+            <w:r>
+              <w:t>Propose design modifications</w:t>
+            </w:r>
+          </w:p>
+        </w:tc>
+        <w:tc>
+          <w:tcPr>
+            <w:tcW w:w="4569" w:type="dxa"/>
+          </w:tcPr>
+          <w:p>
+            <w:pPr>
+              <w:cnfStyle w:val="000000000000" w:firstRow="0" w:lastRow="0" w:firstColumn="0" w:lastColumn="0" w:oddVBand="0" w:evenVBand="0" w:oddHBand="0" w:evenHBand="0" w:firstRowFirstColumn="0" w:firstRowLastColumn="0" w:lastRowFirstColumn="0" w:lastRowLastColumn="0"/>
+            </w:pPr>
+            <w:r>
+              <w:t>Document recommendations and potential system changes</w:t>
+            </w:r>
+          </w:p>
+        </w:tc>
+      </w:tr>
+      <w:tr>
+        <w:trPr>
+          <w:cnfStyle w:val="000000100000" w:firstRow="0" w:lastRow="0" w:firstColumn="0" w:lastColumn="0" w:oddVBand="0" w:evenVBand="0" w:oddHBand="1" w:evenHBand="0" w:firstRowFirstColumn="0" w:firstRowLastColumn="0" w:lastRowFirstColumn="0" w:lastRowLastColumn="0"/>
+        </w:trPr>
+        <w:tc>
+          <w:tcPr>
+            <w:cnfStyle w:val="001000000000" w:firstRow="0" w:lastRow="0" w:firstColumn="1" w:lastColumn="0" w:oddVBand="0" w:evenVBand="0" w:oddHBand="0" w:evenHBand="0" w:firstRowFirstColumn="0" w:firstRowLastColumn="0" w:lastRowFirstColumn="0" w:lastRowLastColumn="0"/>
+            <w:tcW w:w="923" w:type="dxa"/>
+          </w:tcPr>
+          <w:p>
+            <w:r>
+              <w:t>5</w:t>
+            </w:r>
+          </w:p>
+        </w:tc>
+        <w:tc>
+          <w:tcPr>
+            <w:tcW w:w="3858" w:type="dxa"/>
+          </w:tcPr>
+          <w:p>
+            <w:pPr>
+              <w:cnfStyle w:val="000000100000" w:firstRow="0" w:lastRow="0" w:firstColumn="0" w:lastColumn="0" w:oddVBand="0" w:evenVBand="0" w:oddHBand="1" w:evenHBand="0" w:firstRowFirstColumn="0" w:firstRowLastColumn="0" w:lastRowFirstColumn="0" w:lastRowLastColumn="0"/>
+            </w:pPr>
+            <w:r>
+              <w:t>Implement recommendations</w:t>
+            </w:r>
+          </w:p>
+        </w:tc>
+        <w:tc>
+          <w:tcPr>
+            <w:tcW w:w="4569" w:type="dxa"/>
+          </w:tcPr>
+          <w:p>
+            <w:pPr>
+              <w:cnfStyle w:val="000000100000" w:firstRow="0" w:lastRow="0" w:firstColumn="0" w:lastColumn="0" w:oddVBand="0" w:evenVBand="0" w:oddHBand="1" w:evenHBand="0" w:firstRowFirstColumn="0" w:firstRowLastColumn="0" w:lastRowFirstColumn="0" w:lastRowLastColumn="0"/>
+            </w:pPr>
+            <w:r>
+              <w:t>Document status update and link to pull request</w:t>
+            </w:r>
+          </w:p>
+        </w:tc>
+      </w:tr>
+      <w:tr>
+        <w:tc>
+          <w:tcPr>
+            <w:cnfStyle w:val="001000000000" w:firstRow="0" w:lastRow="0" w:firstColumn="1" w:lastColumn="0" w:oddVBand="0" w:evenVBand="0" w:oddHBand="0" w:evenHBand="0" w:firstRowFirstColumn="0" w:firstRowLastColumn="0" w:lastRowFirstColumn="0" w:lastRowLastColumn="0"/>
+            <w:tcW w:w="923" w:type="dxa"/>
+          </w:tcPr>
+          <w:p>
+            <w:r>
+              <w:t>6</w:t>
+            </w:r>
+          </w:p>
+        </w:tc>
+        <w:tc>
+          <w:tcPr>
+            <w:tcW w:w="3858" w:type="dxa"/>
+          </w:tcPr>
+          <w:p>
+            <w:pPr>
+              <w:cnfStyle w:val="000000000000" w:firstRow="0" w:lastRow="0" w:firstColumn="0" w:lastColumn="0" w:oddVBand="0" w:evenVBand="0" w:oddHBand="0" w:evenHBand="0" w:firstRowFirstColumn="0" w:firstRowLastColumn="0" w:lastRowFirstColumn="0" w:lastRowLastColumn="0"/>
+            </w:pPr>
+            <w:r>
+              <w:t>Implement recommendations</w:t>
+            </w:r>
+          </w:p>
+        </w:tc>
+        <w:tc>
+          <w:tcPr>
+            <w:tcW w:w="4569" w:type="dxa"/>
+          </w:tcPr>
+          <w:p>
+            <w:pPr>
+              <w:cnfStyle w:val="000000000000" w:firstRow="0" w:lastRow="0" w:firstColumn="0" w:lastColumn="0" w:oddVBand="0" w:evenVBand="0" w:oddHBand="0" w:evenHBand="0" w:firstRowFirstColumn="0" w:firstRowLastColumn="0" w:lastRowFirstColumn="0" w:lastRowLastColumn="0"/>
+            </w:pPr>
+            <w:r>
+              <w:t>Complete changes and briefly document progress</w:t>
+            </w:r>
+          </w:p>
+        </w:tc>
+      </w:tr>
+      <w:tr>
+        <w:trPr>
+          <w:cnfStyle w:val="000000100000" w:firstRow="0" w:lastRow="0" w:firstColumn="0" w:lastColumn="0" w:oddVBand="0" w:evenVBand="0" w:oddHBand="1" w:evenHBand="0" w:firstRowFirstColumn="0" w:firstRowLastColumn="0" w:lastRowFirstColumn="0" w:lastRowLastColumn="0"/>
+        </w:trPr>
+        <w:tc>
+          <w:tcPr>
+            <w:cnfStyle w:val="001000000000" w:firstRow="0" w:lastRow="0" w:firstColumn="1" w:lastColumn="0" w:oddVBand="0" w:evenVBand="0" w:oddHBand="0" w:evenHBand="0" w:firstRowFirstColumn="0" w:firstRowLastColumn="0" w:lastRowFirstColumn="0" w:lastRowLastColumn="0"/>
+            <w:tcW w:w="923" w:type="dxa"/>
+          </w:tcPr>
+          <w:p>
+            <w:r>
+              <w:t>7</w:t>
+            </w:r>
+          </w:p>
+        </w:tc>
+        <w:tc>
+          <w:tcPr>
+            <w:tcW w:w="3858" w:type="dxa"/>
+          </w:tcPr>
+          <w:p>
+            <w:pPr>
+              <w:cnfStyle w:val="000000100000" w:firstRow="0" w:lastRow="0" w:firstColumn="0" w:lastColumn="0" w:oddVBand="0" w:evenVBand="0" w:oddHBand="1" w:evenHBand="0" w:firstRowFirstColumn="0" w:firstRowLastColumn="0" w:lastRowFirstColumn="0" w:lastRowLastColumn="0"/>
+            </w:pPr>
+            <w:r>
+              <w:t>Measure the influence of changes</w:t>
+            </w:r>
+          </w:p>
+        </w:tc>
+        <w:tc>
+          <w:tcPr>
+            <w:tcW w:w="4569" w:type="dxa"/>
+          </w:tcPr>
+          <w:p>
+            <w:pPr>
+              <w:cnfStyle w:val="000000100000" w:firstRow="0" w:lastRow="0" w:firstColumn="0" w:lastColumn="0" w:oddVBand="0" w:evenVBand="0" w:oddHBand="1" w:evenHBand="0" w:firstRowFirstColumn="0" w:firstRowLastColumn="0" w:lastRowFirstColumn="0" w:lastRowLastColumn="0"/>
+            </w:pPr>
+            <w:r>
+              <w:t>Document the procedure and results</w:t>
+            </w:r>
+          </w:p>
+        </w:tc>
+      </w:tr>
+      <w:tr>
+        <w:tc>
+          <w:tcPr>
+            <w:cnfStyle w:val="001000000000" w:firstRow="0" w:lastRow="0" w:firstColumn="1" w:lastColumn="0" w:oddVBand="0" w:evenVBand="0" w:oddHBand="0" w:evenHBand="0" w:firstRowFirstColumn="0" w:firstRowLastColumn="0" w:lastRowFirstColumn="0" w:lastRowLastColumn="0"/>
+            <w:tcW w:w="923" w:type="dxa"/>
+          </w:tcPr>
+          <w:p>
+            <w:r>
+              <w:t>8</w:t>
+            </w:r>
+          </w:p>
+        </w:tc>
+        <w:tc>
+          <w:tcPr>
+            <w:tcW w:w="3858" w:type="dxa"/>
+          </w:tcPr>
+          <w:p>
+            <w:pPr>
+              <w:cnfStyle w:val="000000000000" w:firstRow="0" w:lastRow="0" w:firstColumn="0" w:lastColumn="0" w:oddVBand="0" w:evenVBand="0" w:oddHBand="0" w:evenHBand="0" w:firstRowFirstColumn="0" w:firstRowLastColumn="0" w:lastRowFirstColumn="0" w:lastRowLastColumn="0"/>
+            </w:pPr>
+            <w:r>
+              <w:t>Document research findings</w:t>
+            </w:r>
+          </w:p>
+        </w:tc>
+        <w:tc>
+          <w:tcPr>
+            <w:tcW w:w="4569" w:type="dxa"/>
+          </w:tcPr>
+          <w:p>
+            <w:pPr>
+              <w:cnfStyle w:val="000000000000" w:firstRow="0" w:lastRow="0" w:firstColumn="0" w:lastColumn="0" w:oddVBand="0" w:evenVBand="0" w:oddHBand="0" w:evenHBand="0" w:firstRowFirstColumn="0" w:firstRowLastColumn="0" w:lastRowFirstColumn="0" w:lastRowLastColumn="0"/>
+            </w:pPr>
+            <w:r>
+              <w:t>Construct a 5-page journal article that covers progress, results, and observations</w:t>
+            </w:r>
+          </w:p>
+        </w:tc>
+      </w:tr>
+    </w:tbl>
+    <w:p>
+      <w:pPr>
+        <w:pStyle w:val="Heading2"/>
+      </w:pPr>
+    </w:p>
+    <w:p>
+      <w:pPr>
+        <w:pStyle w:val="Heading2"/>
+      </w:pPr>
+      <w:r>
+        <w:t>Assessment Structure</w:t>
+      </w:r>
+    </w:p>
+    <w:p>
+      <w:r>
+        <w:t xml:space="preserve">           Similar to Cheng et al. (2019) and Wu et al. (2020), predefined open-source datasets will flow through stream processing applications that operate across one (or two) different runtime platforms (e.g., Apache Spark or custom implementation).  While events stream across the topology, telemetry will measure the runtime statistics of the individual components.  The metrics will confirm or deny the literature review’s assessment that storage architecture is the </w:t>
+      </w:r>
+      <w:r>
+        <w:lastRenderedPageBreak/>
+        <w:t>most performance-critical subsystems.  Next, different cloud-native architectural patterns will improve those areas’ reliability, availability, throughput, and response time.</w:t>
+      </w:r>
+    </w:p>
+    <w:p>
+      <w:r>
+        <w:t xml:space="preserve">           While previous efforts must constrain solutions to finite resources, these architectural patterns can assume elasticity, intelligent data replication, and additional sophisticated cloud services.  This agility and freedom enable experimentation, such as reducing traffic via multicasting networks or incorporating shared memory blocks.  Each experiment needs to be minimally invasive to the existing codebases.  Finally, rerunning the relevant benchmarks will measure the modification’s utility.  </w:t>
+      </w:r>
+    </w:p>
+    <w:p>
+      <w:pPr>
+        <w:pStyle w:val="Heading1"/>
+      </w:pPr>
+      <w:r>
+        <w:t>Conclusions</w:t>
+      </w:r>
+    </w:p>
+    <w:p>
+      <w:r>
+        <w:tab/>
+        <w:t>Public Cloud Providers offer applications the ability to elastically scale, replicate data, and consume higher-level services.  These dynamic properties lessen constraints that exist for traditional applications that operate within private datacenters.</w:t>
       </w:r>
       <w:bookmarkStart w:id="0" w:name="_GoBack"/>
       <w:bookmarkEnd w:id="0"/>
@@ -1466,7 +1940,7 @@
           <w:rPr>
             <w:noProof/>
           </w:rPr>
-          <w:t>8</w:t>
+          <w:t>10</w:t>
         </w:r>
         <w:r>
           <w:rPr>
@@ -2596,6 +3070,142 @@
       <w:rFonts w:eastAsia="Times New Roman"/>
     </w:rPr>
   </w:style>
+  <w:style w:type="table" w:styleId="GridTable3">
+    <w:name w:val="Grid Table 3"/>
+    <w:basedOn w:val="TableNormal"/>
+    <w:uiPriority w:val="48"/>
+    <w:rsid w:val="00AD1553"/>
+    <w:pPr>
+      <w:spacing w:line="240" w:lineRule="auto"/>
+    </w:pPr>
+    <w:tblPr>
+      <w:tblStyleRowBandSize w:val="1"/>
+      <w:tblStyleColBandSize w:val="1"/>
+      <w:tblBorders>
+        <w:top w:val="single" w:sz="4" w:space="0" w:color="666666" w:themeColor="text1" w:themeTint="99"/>
+        <w:left w:val="single" w:sz="4" w:space="0" w:color="666666" w:themeColor="text1" w:themeTint="99"/>
+        <w:bottom w:val="single" w:sz="4" w:space="0" w:color="666666" w:themeColor="text1" w:themeTint="99"/>
+        <w:right w:val="single" w:sz="4" w:space="0" w:color="666666" w:themeColor="text1" w:themeTint="99"/>
+        <w:insideH w:val="single" w:sz="4" w:space="0" w:color="666666" w:themeColor="text1" w:themeTint="99"/>
+        <w:insideV w:val="single" w:sz="4" w:space="0" w:color="666666" w:themeColor="text1" w:themeTint="99"/>
+      </w:tblBorders>
+    </w:tblPr>
+    <w:tblStylePr w:type="firstRow">
+      <w:rPr>
+        <w:b/>
+        <w:bCs/>
+      </w:rPr>
+      <w:tblPr/>
+      <w:tcPr>
+        <w:tcBorders>
+          <w:top w:val="nil"/>
+          <w:left w:val="nil"/>
+          <w:right w:val="nil"/>
+          <w:insideH w:val="nil"/>
+          <w:insideV w:val="nil"/>
+        </w:tcBorders>
+        <w:shd w:val="clear" w:color="auto" w:fill="FFFFFF" w:themeFill="background1"/>
+      </w:tcPr>
+    </w:tblStylePr>
+    <w:tblStylePr w:type="lastRow">
+      <w:rPr>
+        <w:b/>
+        <w:bCs/>
+      </w:rPr>
+      <w:tblPr/>
+      <w:tcPr>
+        <w:tcBorders>
+          <w:left w:val="nil"/>
+          <w:bottom w:val="nil"/>
+          <w:right w:val="nil"/>
+          <w:insideH w:val="nil"/>
+          <w:insideV w:val="nil"/>
+        </w:tcBorders>
+        <w:shd w:val="clear" w:color="auto" w:fill="FFFFFF" w:themeFill="background1"/>
+      </w:tcPr>
+    </w:tblStylePr>
+    <w:tblStylePr w:type="firstCol">
+      <w:pPr>
+        <w:jc w:val="right"/>
+      </w:pPr>
+      <w:rPr>
+        <w:i/>
+        <w:iCs/>
+      </w:rPr>
+      <w:tblPr/>
+      <w:tcPr>
+        <w:tcBorders>
+          <w:top w:val="nil"/>
+          <w:left w:val="nil"/>
+          <w:bottom w:val="nil"/>
+          <w:insideH w:val="nil"/>
+          <w:insideV w:val="nil"/>
+        </w:tcBorders>
+        <w:shd w:val="clear" w:color="auto" w:fill="FFFFFF" w:themeFill="background1"/>
+      </w:tcPr>
+    </w:tblStylePr>
+    <w:tblStylePr w:type="lastCol">
+      <w:rPr>
+        <w:i/>
+        <w:iCs/>
+      </w:rPr>
+      <w:tblPr/>
+      <w:tcPr>
+        <w:tcBorders>
+          <w:top w:val="nil"/>
+          <w:bottom w:val="nil"/>
+          <w:right w:val="nil"/>
+          <w:insideH w:val="nil"/>
+          <w:insideV w:val="nil"/>
+        </w:tcBorders>
+        <w:shd w:val="clear" w:color="auto" w:fill="FFFFFF" w:themeFill="background1"/>
+      </w:tcPr>
+    </w:tblStylePr>
+    <w:tblStylePr w:type="band1Vert">
+      <w:tblPr/>
+      <w:tcPr>
+        <w:shd w:val="clear" w:color="auto" w:fill="CCCCCC" w:themeFill="text1" w:themeFillTint="33"/>
+      </w:tcPr>
+    </w:tblStylePr>
+    <w:tblStylePr w:type="band1Horz">
+      <w:tblPr/>
+      <w:tcPr>
+        <w:shd w:val="clear" w:color="auto" w:fill="CCCCCC" w:themeFill="text1" w:themeFillTint="33"/>
+      </w:tcPr>
+    </w:tblStylePr>
+    <w:tblStylePr w:type="neCell">
+      <w:tblPr/>
+      <w:tcPr>
+        <w:tcBorders>
+          <w:bottom w:val="single" w:sz="4" w:space="0" w:color="666666" w:themeColor="text1" w:themeTint="99"/>
+        </w:tcBorders>
+      </w:tcPr>
+    </w:tblStylePr>
+    <w:tblStylePr w:type="nwCell">
+      <w:tblPr/>
+      <w:tcPr>
+        <w:tcBorders>
+          <w:bottom w:val="single" w:sz="4" w:space="0" w:color="666666" w:themeColor="text1" w:themeTint="99"/>
+        </w:tcBorders>
+      </w:tcPr>
+    </w:tblStylePr>
+    <w:tblStylePr w:type="seCell">
+      <w:tblPr/>
+      <w:tcPr>
+        <w:tcBorders>
+          <w:top w:val="single" w:sz="4" w:space="0" w:color="666666" w:themeColor="text1" w:themeTint="99"/>
+        </w:tcBorders>
+      </w:tcPr>
+    </w:tblStylePr>
+    <w:tblStylePr w:type="swCell">
+      <w:tblPr/>
+      <w:tcPr>
+        <w:tcBorders>
+          <w:top w:val="single" w:sz="4" w:space="0" w:color="666666" w:themeColor="text1" w:themeTint="99"/>
+        </w:tcBorders>
+      </w:tcPr>
+    </w:tblStylePr>
+  </w:style>
 </w:styles>
 </file>
 
@@ -3303,7 +3913,7 @@
 </file>
 
 <file path=customXml/itemProps1.xml><?xml version="1.0" encoding="utf-8"?>
-<ds:datastoreItem xmlns:ds="http://schemas.openxmlformats.org/officeDocument/2006/customXml" ds:itemID="{E7A21583-8AD3-458B-8176-9D6AA865973F}">
+<ds:datastoreItem xmlns:ds="http://schemas.openxmlformats.org/officeDocument/2006/customXml" ds:itemID="{3FD419A3-A8A9-4DDF-A699-E22E4B24F7E7}">
   <ds:schemaRefs>
     <ds:schemaRef ds:uri="http://schemas.openxmlformats.org/officeDocument/2006/bibliography"/>
   </ds:schemaRefs>

</xml_diff>

<commit_message>
john and laurie visiting
</commit_message>
<xml_diff>
--- a/BachmeierNTIM7140-7.docx
+++ b/BachmeierNTIM7140-7.docx
@@ -1817,6 +1817,39 @@
       <w:r>
         <w:tab/>
         <w:t>Public Cloud Providers offer applications the ability to elastically scale, replicate data, and consume higher-level services.  These dynamic properties lessen constraints that exist for traditional applications that operate within private datacenters.</w:t>
+      </w:r>
+      <w:r>
+        <w:t xml:space="preserve">  Historically, businesses address high-availability through methodologies that are wasteful and impactful toward performance.  </w:t>
+      </w:r>
+      <w:r>
+        <w:t xml:space="preserve">Now, research must evolve these architectural patterns to function within cloud-native </w:t>
+      </w:r>
+      <w:proofErr w:type="spellStart"/>
+      <w:r>
+        <w:t>environments.</w:t>
+      </w:r>
+    </w:p>
+    <w:p>
+      <w:pPr>
+        <w:ind w:firstLine="720"/>
+      </w:pPr>
+      <w:proofErr w:type="spellEnd"/>
+      <w:r>
+        <w:t>For instance, monolithic worker nodes become swarms of micro-services that operate across role-specific hardware (e.g., memory optimized)</w:t>
+      </w:r>
+      <w:r>
+        <w:t xml:space="preserve"> and</w:t>
+      </w:r>
+      <w:r>
+        <w:t xml:space="preserve"> employ sophisticated replication solutions.  After decomposing components, the cluster management system can enact more granular </w:t>
+      </w:r>
+      <w:proofErr w:type="spellStart"/>
+      <w:r>
+        <w:t>autoscaling</w:t>
+      </w:r>
+      <w:proofErr w:type="spellEnd"/>
+      <w:r>
+        <w:t xml:space="preserve"> policy.</w:t>
       </w:r>
       <w:bookmarkStart w:id="0" w:name="_GoBack"/>
       <w:bookmarkEnd w:id="0"/>
@@ -3913,7 +3946,7 @@
 </file>
 
 <file path=customXml/itemProps1.xml><?xml version="1.0" encoding="utf-8"?>
-<ds:datastoreItem xmlns:ds="http://schemas.openxmlformats.org/officeDocument/2006/customXml" ds:itemID="{3FD419A3-A8A9-4DDF-A699-E22E4B24F7E7}">
+<ds:datastoreItem xmlns:ds="http://schemas.openxmlformats.org/officeDocument/2006/customXml" ds:itemID="{99BA4115-52B2-4BCB-A89B-EB801A180613}">
   <ds:schemaRefs>
     <ds:schemaRef ds:uri="http://schemas.openxmlformats.org/officeDocument/2006/bibliography"/>
   </ds:schemaRefs>

</xml_diff>

<commit_message>
good as it gets during vacation
</commit_message>
<xml_diff>
--- a/BachmeierNTIM7140-7.docx
+++ b/BachmeierNTIM7140-7.docx
@@ -1814,46 +1814,526 @@
       </w:r>
     </w:p>
     <w:p>
-      <w:r>
-        <w:tab/>
-        <w:t>Public Cloud Providers offer applications the ability to elastically scale, replicate data, and consume higher-level services.  These dynamic properties lessen constraints that exist for traditional applications that operate within private datacenters.</w:t>
-      </w:r>
-      <w:r>
-        <w:t xml:space="preserve">  Historically, businesses address high-availability through methodologies that are wasteful and impactful toward performance.  </w:t>
-      </w:r>
-      <w:r>
-        <w:t xml:space="preserve">Now, research must evolve these architectural patterns to function within cloud-native </w:t>
+      <w:pPr>
+        <w:ind w:firstLine="720"/>
+      </w:pPr>
+      <w:r>
+        <w:t>Public Cloud Providers offer applications the ability to scale, replicate data, and consume higher-level services elastically.  These dynamic properties lessen constraints that exist for traditional applications that operate within private datacenters.  Historically, businesses address high availability through methodologies that are wasteful and impactful toward performance.  Now, research must evolve these architectural patterns that leverage cloud-native environments.  For instance, monolithic worker nodes become swarms of micro-services that operate across role-specific hardware (e.g., memory-optimized) and employ sophisticated replication solutions.  After decomposing components, the cluster management system can enact a more granular auto-scaling policy.</w:t>
+      </w:r>
+    </w:p>
+    <w:p>
+      <w:r>
+        <w:t xml:space="preserve">           The upcoming constructive research will assess different cloud optimizations, then define </w:t>
       </w:r>
       <w:proofErr w:type="spellStart"/>
       <w:r>
-        <w:t>environments.</w:t>
-      </w:r>
-    </w:p>
-    <w:p>
-      <w:pPr>
-        <w:ind w:firstLine="720"/>
-      </w:pPr>
+        <w:t>QoS</w:t>
+      </w:r>
       <w:proofErr w:type="spellEnd"/>
       <w:r>
-        <w:t>For instance, monolithic worker nodes become swarms of micro-services that operate across role-specific hardware (e.g., memory optimized)</w:t>
-      </w:r>
-      <w:r>
-        <w:t xml:space="preserve"> and</w:t>
-      </w:r>
-      <w:r>
-        <w:t xml:space="preserve"> employ sophisticated replication solutions.  After decomposing components, the cluster management system can enact more granular </w:t>
-      </w:r>
-      <w:proofErr w:type="spellStart"/>
-      <w:r>
-        <w:t>autoscaling</w:t>
-      </w:r>
-      <w:proofErr w:type="spellEnd"/>
-      <w:r>
-        <w:t xml:space="preserve"> policy.</w:t>
-      </w:r>
-      <w:bookmarkStart w:id="0" w:name="_GoBack"/>
-      <w:bookmarkEnd w:id="0"/>
-    </w:p>
+        <w:t xml:space="preserve"> and costing models.  Calculating the model requires streaming benchmarks through open-source frameworks and measuring the total costing.  Likely the bottlenecks exist with the storage layer and necessitate modernization.  Finally, those changes will be quantified and ideally prove generalizable.</w:t>
+      </w:r>
+    </w:p>
+    <w:sdt>
+      <w:sdtPr>
+        <w:id w:val="1077101590"/>
+        <w:docPartObj>
+          <w:docPartGallery w:val="Bibliographies"/>
+          <w:docPartUnique/>
+        </w:docPartObj>
+      </w:sdtPr>
+      <w:sdtEndPr>
+        <w:rPr>
+          <w:b w:val="0"/>
+        </w:rPr>
+      </w:sdtEndPr>
+      <w:sdtContent>
+        <w:p>
+          <w:pPr>
+            <w:pStyle w:val="Heading1"/>
+            <w:rPr>
+              <w:b w:val="0"/>
+            </w:rPr>
+          </w:pPr>
+          <w:r>
+            <w:rPr>
+              <w:b w:val="0"/>
+            </w:rPr>
+            <w:t>References</w:t>
+          </w:r>
+        </w:p>
+        <w:sdt>
+          <w:sdtPr>
+            <w:id w:val="-573587230"/>
+            <w:bibliography/>
+          </w:sdtPr>
+          <w:sdtContent>
+            <w:p>
+              <w:pPr>
+                <w:pStyle w:val="Bibliography"/>
+                <w:ind w:left="720" w:hanging="720"/>
+                <w:rPr>
+                  <w:noProof/>
+                </w:rPr>
+              </w:pPr>
+              <w:r>
+                <w:fldChar w:fldCharType="begin"/>
+              </w:r>
+              <w:r>
+                <w:instrText xml:space="preserve"> BIBLIOGRAPHY </w:instrText>
+              </w:r>
+              <w:r>
+                <w:fldChar w:fldCharType="separate"/>
+              </w:r>
+              <w:r>
+                <w:rPr>
+                  <w:noProof/>
+                </w:rPr>
+                <w:t xml:space="preserve">Cheng, F., Wu, S., Tsai, P., Chung, Y., &amp; Yang, H. (2005). Application Cluster Service Scheme for Near-Zero-Downtime Services. </w:t>
+              </w:r>
+              <w:r>
+                <w:rPr>
+                  <w:i/>
+                  <w:iCs/>
+                  <w:noProof/>
+                </w:rPr>
+                <w:t>IEEE International Conference on Robotics and Automation</w:t>
+              </w:r>
+              <w:r>
+                <w:rPr>
+                  <w:noProof/>
+                </w:rPr>
+                <w:t xml:space="preserve"> (pp. 4062-4067). Barcelona, Spain: IEEE. doi:10.1109/ROBOT.2005.1570743</w:t>
+              </w:r>
+            </w:p>
+            <w:p>
+              <w:pPr>
+                <w:pStyle w:val="Bibliography"/>
+                <w:ind w:left="720" w:hanging="720"/>
+                <w:rPr>
+                  <w:noProof/>
+                </w:rPr>
+              </w:pPr>
+              <w:r>
+                <w:rPr>
+                  <w:noProof/>
+                </w:rPr>
+                <w:t xml:space="preserve">Cheng, Z., Huang, Q., &amp; Lee, P. (2019). On the performance and convergence of distributed stream processing via approximate fault tolerance. </w:t>
+              </w:r>
+              <w:r>
+                <w:rPr>
+                  <w:i/>
+                  <w:iCs/>
+                  <w:noProof/>
+                </w:rPr>
+                <w:t>The VLDB Journal, 28</w:t>
+              </w:r>
+              <w:r>
+                <w:rPr>
+                  <w:noProof/>
+                </w:rPr>
+                <w:t>, 821–846. doi:10.1007/s00778-019-00565-w</w:t>
+              </w:r>
+            </w:p>
+            <w:p>
+              <w:pPr>
+                <w:pStyle w:val="Bibliography"/>
+                <w:ind w:left="720" w:hanging="720"/>
+                <w:rPr>
+                  <w:noProof/>
+                </w:rPr>
+              </w:pPr>
+              <w:r>
+                <w:rPr>
+                  <w:noProof/>
+                </w:rPr>
+                <w:t xml:space="preserve">Jasgur, C. (2019). Leveraging disaster recovery in the cloud as a cloud migration path: A case study. </w:t>
+              </w:r>
+              <w:r>
+                <w:rPr>
+                  <w:i/>
+                  <w:iCs/>
+                  <w:noProof/>
+                </w:rPr>
+                <w:t>Journal of Business Continuity &amp; Emergency Planning, 13</w:t>
+              </w:r>
+              <w:r>
+                <w:rPr>
+                  <w:noProof/>
+                </w:rPr>
+                <w:t>(2), 150-159. Retrieved from https://search-ebscohost-</w:t>
+              </w:r>
+              <w:bookmarkStart w:id="0" w:name="_GoBack"/>
+              <w:bookmarkEnd w:id="0"/>
+              <w:r>
+                <w:rPr>
+                  <w:noProof/>
+                </w:rPr>
+                <w:t>com.proxy1.ncu.edu/login.aspx?direct=true&amp;db=tsh&amp;AN=139908027&amp;site=eds-live</w:t>
+              </w:r>
+            </w:p>
+            <w:p>
+              <w:pPr>
+                <w:pStyle w:val="Bibliography"/>
+                <w:ind w:left="720" w:hanging="720"/>
+                <w:rPr>
+                  <w:noProof/>
+                </w:rPr>
+              </w:pPr>
+              <w:r>
+                <w:rPr>
+                  <w:noProof/>
+                </w:rPr>
+                <w:t xml:space="preserve">Rudrabhatla, C. (2020). Comparison of zero downtime based deployment techniques in public cloud infrastructure. </w:t>
+              </w:r>
+              <w:r>
+                <w:rPr>
+                  <w:i/>
+                  <w:iCs/>
+                  <w:noProof/>
+                </w:rPr>
+                <w:t>International Conference on I-SMAC (IoT in Social, Mobile, Analytics and Cloud)</w:t>
+              </w:r>
+              <w:r>
+                <w:rPr>
+                  <w:noProof/>
+                </w:rPr>
+                <w:t xml:space="preserve">, </w:t>
+              </w:r>
+              <w:r>
+                <w:rPr>
+                  <w:i/>
+                  <w:iCs/>
+                  <w:noProof/>
+                </w:rPr>
+                <w:t>4</w:t>
+              </w:r>
+              <w:r>
+                <w:rPr>
+                  <w:noProof/>
+                </w:rPr>
+                <w:t>, pp. 1082-1086. Palladam, India. doi:10.1109/I-SMAC49090.2020.9243605</w:t>
+              </w:r>
+            </w:p>
+            <w:p>
+              <w:pPr>
+                <w:pStyle w:val="Bibliography"/>
+                <w:ind w:left="720" w:hanging="720"/>
+                <w:rPr>
+                  <w:noProof/>
+                </w:rPr>
+              </w:pPr>
+              <w:r>
+                <w:rPr>
+                  <w:noProof/>
+                </w:rPr>
+                <w:t xml:space="preserve">Tamimi, A., Dawood, R., &amp; Sadaqa, L. (2019). Disaster Recovery Techniques in Cloud Computing. </w:t>
+              </w:r>
+              <w:r>
+                <w:rPr>
+                  <w:i/>
+                  <w:iCs/>
+                  <w:noProof/>
+                </w:rPr>
+                <w:t>IEEE Jordan International Joint Conference on Electrical Engineering and Information Technology</w:t>
+              </w:r>
+              <w:r>
+                <w:rPr>
+                  <w:noProof/>
+                </w:rPr>
+                <w:t xml:space="preserve"> (pp. 845-850). IEEE. doi:10.1109/JEEIT.2019.8717450</w:t>
+              </w:r>
+            </w:p>
+            <w:p>
+              <w:pPr>
+                <w:pStyle w:val="Bibliography"/>
+                <w:ind w:left="720" w:hanging="720"/>
+                <w:rPr>
+                  <w:noProof/>
+                </w:rPr>
+              </w:pPr>
+              <w:r>
+                <w:rPr>
+                  <w:noProof/>
+                </w:rPr>
+                <w:t xml:space="preserve">Teng, Sakano, T., &amp; Suzuki, Y. (2020). Instantaneous Networking Service Availability for Disaster Recovery. </w:t>
+              </w:r>
+              <w:r>
+                <w:rPr>
+                  <w:i/>
+                  <w:iCs/>
+                  <w:noProof/>
+                </w:rPr>
+                <w:t>Applied Sciences</w:t>
+              </w:r>
+              <w:r>
+                <w:rPr>
+                  <w:noProof/>
+                </w:rPr>
+                <w:t>(24). doi:10.3390/app10249030</w:t>
+              </w:r>
+            </w:p>
+            <w:p>
+              <w:pPr>
+                <w:pStyle w:val="Bibliography"/>
+                <w:ind w:left="720" w:hanging="720"/>
+                <w:rPr>
+                  <w:noProof/>
+                </w:rPr>
+              </w:pPr>
+              <w:r>
+                <w:rPr>
+                  <w:noProof/>
+                </w:rPr>
+                <w:lastRenderedPageBreak/>
+                <w:t xml:space="preserve">Verbitski, A., Gupta, A., Saha, D., Corey, J., Gupta, K., Brahmadesam, K., . . . Bao, X. (2018). Amazon Aurora : On Avoiding Distributed Consensus for I/Os, Commits, and Membership Changes. </w:t>
+              </w:r>
+              <w:r>
+                <w:rPr>
+                  <w:i/>
+                  <w:iCs/>
+                  <w:noProof/>
+                </w:rPr>
+                <w:t>Management of Data</w:t>
+              </w:r>
+              <w:r>
+                <w:rPr>
+                  <w:noProof/>
+                </w:rPr>
+                <w:t>, 789–796. doi:10.1145/3183713.3196937</w:t>
+              </w:r>
+            </w:p>
+            <w:p>
+              <w:pPr>
+                <w:pStyle w:val="Bibliography"/>
+                <w:ind w:left="720" w:hanging="720"/>
+                <w:rPr>
+                  <w:noProof/>
+                </w:rPr>
+              </w:pPr>
+              <w:r>
+                <w:rPr>
+                  <w:noProof/>
+                </w:rPr>
+                <w:t xml:space="preserve">Wen, Z., Liang, Y., &amp; Li, G. (2020). Design and Implementation of High-availability PaaS Platform Based on Virtualization Platform. </w:t>
+              </w:r>
+              <w:r>
+                <w:rPr>
+                  <w:i/>
+                  <w:iCs/>
+                  <w:noProof/>
+                </w:rPr>
+                <w:t>Information Technology and Mechatronics Engineering Conference</w:t>
+              </w:r>
+              <w:r>
+                <w:rPr>
+                  <w:noProof/>
+                </w:rPr>
+                <w:t xml:space="preserve">, </w:t>
+              </w:r>
+              <w:r>
+                <w:rPr>
+                  <w:i/>
+                  <w:iCs/>
+                  <w:noProof/>
+                </w:rPr>
+                <w:t>5</w:t>
+              </w:r>
+              <w:r>
+                <w:rPr>
+                  <w:noProof/>
+                </w:rPr>
+                <w:t>, pp. 1571-1575. Chongqing, China. doi:10.1109/ITOEC49072.2020.9141564</w:t>
+              </w:r>
+            </w:p>
+            <w:p>
+              <w:pPr>
+                <w:pStyle w:val="Bibliography"/>
+                <w:ind w:left="720" w:hanging="720"/>
+                <w:rPr>
+                  <w:noProof/>
+                </w:rPr>
+              </w:pPr>
+              <w:r>
+                <w:rPr>
+                  <w:noProof/>
+                </w:rPr>
+                <w:t xml:space="preserve">Wu, H., Shang, Z., Peng, G., &amp; Wolter, K. (2020). A Reactive Batching Strategy of Apache Kafka for Reliable Stream Processing in Real-time. </w:t>
+              </w:r>
+              <w:r>
+                <w:rPr>
+                  <w:i/>
+                  <w:iCs/>
+                  <w:noProof/>
+                </w:rPr>
+                <w:t>International Symposium on Software Reliability Engineering</w:t>
+              </w:r>
+              <w:r>
+                <w:rPr>
+                  <w:noProof/>
+                </w:rPr>
+                <w:t xml:space="preserve">, </w:t>
+              </w:r>
+              <w:r>
+                <w:rPr>
+                  <w:i/>
+                  <w:iCs/>
+                  <w:noProof/>
+                </w:rPr>
+                <w:t>31</w:t>
+              </w:r>
+              <w:r>
+                <w:rPr>
+                  <w:noProof/>
+                </w:rPr>
+                <w:t>, pp. 207-217. Coimbra, Portugal. doi:10.1109/ISSRE5003.2020.00028</w:t>
+              </w:r>
+            </w:p>
+            <w:p>
+              <w:pPr>
+                <w:pStyle w:val="Bibliography"/>
+                <w:ind w:left="720" w:hanging="720"/>
+                <w:rPr>
+                  <w:noProof/>
+                </w:rPr>
+              </w:pPr>
+              <w:r>
+                <w:rPr>
+                  <w:noProof/>
+                </w:rPr>
+                <w:t xml:space="preserve">Yan, H., &amp; Wang, A. (2020). N+K: High Availability Solution for Stateful Service. </w:t>
+              </w:r>
+              <w:r>
+                <w:rPr>
+                  <w:i/>
+                  <w:iCs/>
+                  <w:noProof/>
+                </w:rPr>
+                <w:t>International Conference on Advanced Electronic Materials.</w:t>
+              </w:r>
+              <w:r>
+                <w:rPr>
+                  <w:noProof/>
+                </w:rPr>
+                <w:t xml:space="preserve"> </w:t>
+              </w:r>
+              <w:r>
+                <w:rPr>
+                  <w:i/>
+                  <w:iCs/>
+                  <w:noProof/>
+                </w:rPr>
+                <w:t>3</w:t>
+              </w:r>
+              <w:r>
+                <w:rPr>
+                  <w:noProof/>
+                </w:rPr>
+                <w:t>, pp. 47-50. Shenzhen, China: Computers and Software Engineering. doi:10.1109/AEMCSE50948.2020.00018</w:t>
+              </w:r>
+            </w:p>
+            <w:p>
+              <w:pPr>
+                <w:pStyle w:val="Bibliography"/>
+                <w:ind w:left="720" w:hanging="720"/>
+                <w:rPr>
+                  <w:noProof/>
+                </w:rPr>
+              </w:pPr>
+              <w:r>
+                <w:rPr>
+                  <w:noProof/>
+                </w:rPr>
+                <w:t xml:space="preserve">Yang, M., Min, G., Yang, G., &amp; Li, Z. (2014). Software rejuvenation in cluster computing systems with dependency between nodes. </w:t>
+              </w:r>
+              <w:r>
+                <w:rPr>
+                  <w:i/>
+                  <w:iCs/>
+                  <w:noProof/>
+                </w:rPr>
+                <w:t>Computing, 96</w:t>
+              </w:r>
+              <w:r>
+                <w:rPr>
+                  <w:noProof/>
+                </w:rPr>
+                <w:t>, 503–526. doi:10.1007/s00607-014-0385-x</w:t>
+              </w:r>
+            </w:p>
+            <w:p>
+              <w:pPr>
+                <w:pStyle w:val="Bibliography"/>
+                <w:ind w:left="720" w:hanging="720"/>
+                <w:rPr>
+                  <w:noProof/>
+                </w:rPr>
+              </w:pPr>
+              <w:r>
+                <w:rPr>
+                  <w:noProof/>
+                </w:rPr>
+                <w:t xml:space="preserve">Zeller, A. (2014, June 14). </w:t>
+              </w:r>
+              <w:r>
+                <w:rPr>
+                  <w:i/>
+                  <w:iCs/>
+                  <w:noProof/>
+                </w:rPr>
+                <w:t>What makes useful research in software engineering</w:t>
+              </w:r>
+              <w:r>
+                <w:rPr>
+                  <w:noProof/>
+                </w:rPr>
+                <w:t>. Retrieved from YouTube: https://www.youtube.com/watch?v=4MbixFVWwck</w:t>
+              </w:r>
+            </w:p>
+            <w:p>
+              <w:pPr>
+                <w:pStyle w:val="Bibliography"/>
+                <w:ind w:left="720" w:hanging="720"/>
+                <w:rPr>
+                  <w:noProof/>
+                </w:rPr>
+              </w:pPr>
+              <w:r>
+                <w:rPr>
+                  <w:noProof/>
+                </w:rPr>
+                <w:t xml:space="preserve">Zhao, W. (2014). </w:t>
+              </w:r>
+              <w:r>
+                <w:rPr>
+                  <w:i/>
+                  <w:iCs/>
+                  <w:noProof/>
+                </w:rPr>
+                <w:t>Building Dependable Distributed Systems : Building Dependable Distributed Systems.</w:t>
+              </w:r>
+              <w:r>
+                <w:rPr>
+                  <w:noProof/>
+                </w:rPr>
+                <w:t xml:space="preserve"> John Wiley &amp; Sons, Incorporated.</w:t>
+              </w:r>
+            </w:p>
+            <w:p>
+              <w:r>
+                <w:rPr>
+                  <w:b/>
+                  <w:bCs/>
+                  <w:noProof/>
+                </w:rPr>
+                <w:fldChar w:fldCharType="end"/>
+              </w:r>
+            </w:p>
+          </w:sdtContent>
+        </w:sdt>
+      </w:sdtContent>
+    </w:sdt>
+    <w:p/>
     <w:sectPr>
       <w:headerReference w:type="default" r:id="rId8"/>
       <w:pgSz w:w="12240" w:h="15840"/>
@@ -1973,7 +2453,7 @@
           <w:rPr>
             <w:noProof/>
           </w:rPr>
-          <w:t>10</w:t>
+          <w:t>11</w:t>
         </w:r>
         <w:r>
           <w:rPr>
@@ -3239,6 +3719,14 @@
       </w:tcPr>
     </w:tblStylePr>
   </w:style>
+  <w:style w:type="paragraph" w:styleId="Bibliography">
+    <w:name w:val="Bibliography"/>
+    <w:basedOn w:val="Normal"/>
+    <w:next w:val="Normal"/>
+    <w:uiPriority w:val="37"/>
+    <w:unhideWhenUsed/>
+    <w:rsid w:val="00FF5A0F"/>
+  </w:style>
 </w:styles>
 </file>
 
@@ -3946,7 +4434,7 @@
 </file>
 
 <file path=customXml/itemProps1.xml><?xml version="1.0" encoding="utf-8"?>
-<ds:datastoreItem xmlns:ds="http://schemas.openxmlformats.org/officeDocument/2006/customXml" ds:itemID="{99BA4115-52B2-4BCB-A89B-EB801A180613}">
+<ds:datastoreItem xmlns:ds="http://schemas.openxmlformats.org/officeDocument/2006/customXml" ds:itemID="{5FF8121D-FF5B-42E4-801C-EF4D412D1072}">
   <ds:schemaRefs>
     <ds:schemaRef ds:uri="http://schemas.openxmlformats.org/officeDocument/2006/bibliography"/>
   </ds:schemaRefs>

</xml_diff>